<commit_message>
Change instructions and readme files
</commit_message>
<xml_diff>
--- a/AdvCourse_ModsInvEco19_RS_SOFTWARE_INSTALLATION.docx
+++ b/AdvCourse_ModsInvEco19_RS_SOFTWARE_INSTALLATION.docx
@@ -179,8 +179,6 @@
         </w:rPr>
         <w:t>Models in Invasion Ecology: Challenges and Applications</w:t>
       </w:r>
-      <w:bookmarkStart w:id="0" w:name="_GoBack"/>
-      <w:bookmarkEnd w:id="0"/>
     </w:p>
     <w:p>
       <w:pPr>
@@ -391,23 +389,7 @@
             <w:rFonts w:asciiTheme="majorHAnsi" w:hAnsiTheme="majorHAnsi" w:cstheme="majorHAnsi"/>
             <w:lang w:val="en-US"/>
           </w:rPr>
-          <w:t>https://www.orfeo-toolbo</w:t>
-        </w:r>
-        <w:r>
-          <w:rPr>
-            <w:rStyle w:val="Hiperligao"/>
-            <w:rFonts w:asciiTheme="majorHAnsi" w:hAnsiTheme="majorHAnsi" w:cstheme="majorHAnsi"/>
-            <w:lang w:val="en-US"/>
-          </w:rPr>
-          <w:t>x</w:t>
-        </w:r>
-        <w:r>
-          <w:rPr>
-            <w:rStyle w:val="Hiperligao"/>
-            <w:rFonts w:asciiTheme="majorHAnsi" w:hAnsiTheme="majorHAnsi" w:cstheme="majorHAnsi"/>
-            <w:lang w:val="en-US"/>
-          </w:rPr>
-          <w:t>.org/download/</w:t>
+          <w:t>https://www.orfeo-toolbox.org/download/</w:t>
         </w:r>
       </w:hyperlink>
       <w:r>
@@ -633,14 +615,25 @@
           <w:u w:val="single"/>
           <w:lang w:val="en-US"/>
         </w:rPr>
-        <w:t>Installing R packages</w:t>
-      </w:r>
-      <w:r>
-        <w:rPr>
-          <w:rFonts w:asciiTheme="majorHAnsi" w:hAnsiTheme="majorHAnsi" w:cstheme="majorHAnsi"/>
-          <w:lang w:val="en-US"/>
-        </w:rPr>
-        <w:t xml:space="preserve"> (used for image classification)</w:t>
+        <w:t>Installing R</w:t>
+      </w:r>
+      <w:r>
+        <w:rPr>
+          <w:rFonts w:asciiTheme="majorHAnsi" w:hAnsiTheme="majorHAnsi" w:cstheme="majorHAnsi"/>
+          <w:b/>
+          <w:u w:val="single"/>
+          <w:lang w:val="en-US"/>
+        </w:rPr>
+        <w:t xml:space="preserve"> and required</w:t>
+      </w:r>
+      <w:r>
+        <w:rPr>
+          <w:rFonts w:asciiTheme="majorHAnsi" w:hAnsiTheme="majorHAnsi" w:cstheme="majorHAnsi"/>
+          <w:b/>
+          <w:u w:val="single"/>
+          <w:lang w:val="en-US"/>
+        </w:rPr>
+        <w:t xml:space="preserve"> packages</w:t>
       </w:r>
     </w:p>
     <w:p>
@@ -718,23 +711,250 @@
             <w:rFonts w:asciiTheme="majorHAnsi" w:hAnsiTheme="majorHAnsi" w:cstheme="majorHAnsi"/>
             <w:lang w:val="en-US"/>
           </w:rPr>
-          <w:t>https://www.rstudio.com/products/rst</w:t>
+          <w:t>https://www.rstudio.com/products/rstudio/download/#download</w:t>
         </w:r>
+      </w:hyperlink>
+      <w:r>
+        <w:rPr>
+          <w:rFonts w:asciiTheme="majorHAnsi" w:hAnsiTheme="majorHAnsi" w:cstheme="majorHAnsi"/>
+          <w:lang w:val="en-US"/>
+        </w:rPr>
+        <w:t xml:space="preserve"> </w:t>
+      </w:r>
+    </w:p>
+    <w:p>
+      <w:pPr>
+        <w:rPr>
+          <w:rFonts w:asciiTheme="majorHAnsi" w:hAnsiTheme="majorHAnsi" w:cstheme="majorHAnsi"/>
+          <w:lang w:val="en-US"/>
+        </w:rPr>
+      </w:pPr>
+    </w:p>
+    <w:p>
+      <w:pPr>
+        <w:rPr>
+          <w:rFonts w:asciiTheme="majorHAnsi" w:hAnsiTheme="majorHAnsi" w:cstheme="majorHAnsi"/>
+          <w:lang w:val="en-US"/>
+        </w:rPr>
+      </w:pPr>
+      <w:r>
+        <w:rPr>
+          <w:rFonts w:asciiTheme="majorHAnsi" w:hAnsiTheme="majorHAnsi" w:cstheme="majorHAnsi"/>
+          <w:lang w:val="en-US"/>
+        </w:rPr>
+        <w:t xml:space="preserve">Open RStudio. </w:t>
+      </w:r>
+      <w:r>
+        <w:rPr>
+          <w:rFonts w:asciiTheme="majorHAnsi" w:hAnsiTheme="majorHAnsi" w:cstheme="majorHAnsi"/>
+          <w:lang w:val="en-US"/>
+        </w:rPr>
+        <w:t>O</w:t>
+      </w:r>
+      <w:r>
+        <w:rPr>
+          <w:rFonts w:asciiTheme="majorHAnsi" w:hAnsiTheme="majorHAnsi" w:cstheme="majorHAnsi"/>
+          <w:lang w:val="en-US"/>
+        </w:rPr>
+        <w:t>pen the following R script file in RStudio</w:t>
+      </w:r>
+      <w:r>
+        <w:rPr>
+          <w:rFonts w:asciiTheme="majorHAnsi" w:hAnsiTheme="majorHAnsi" w:cstheme="majorHAnsi"/>
+          <w:lang w:val="en-US"/>
+        </w:rPr>
+        <w:t xml:space="preserve"> (</w:t>
+      </w:r>
+      <w:r>
+        <w:rPr>
+          <w:rFonts w:asciiTheme="majorHAnsi" w:hAnsiTheme="majorHAnsi" w:cstheme="majorHAnsi"/>
+          <w:lang w:val="en-US"/>
+        </w:rPr>
+        <w:t>attached to this e-mail message</w:t>
+      </w:r>
+      <w:r>
+        <w:rPr>
+          <w:rFonts w:asciiTheme="majorHAnsi" w:hAnsiTheme="majorHAnsi" w:cstheme="majorHAnsi"/>
+          <w:lang w:val="en-US"/>
+        </w:rPr>
+        <w:t>)</w:t>
+      </w:r>
+      <w:r>
+        <w:rPr>
+          <w:rFonts w:asciiTheme="majorHAnsi" w:hAnsiTheme="majorHAnsi" w:cstheme="majorHAnsi"/>
+          <w:lang w:val="en-US"/>
+        </w:rPr>
+        <w:t xml:space="preserve">: </w:t>
+      </w:r>
+    </w:p>
+    <w:p>
+      <w:pPr>
+        <w:rPr>
+          <w:rFonts w:asciiTheme="majorHAnsi" w:hAnsiTheme="majorHAnsi" w:cstheme="majorHAnsi"/>
+          <w:u w:val="single"/>
+          <w:lang w:val="en-US"/>
+        </w:rPr>
+      </w:pPr>
+      <w:r>
+        <w:rPr>
+          <w:rFonts w:asciiTheme="majorHAnsi" w:hAnsiTheme="majorHAnsi" w:cstheme="majorHAnsi"/>
+          <w:highlight w:val="yellow"/>
+          <w:u w:val="single"/>
+          <w:lang w:val="en-US"/>
+        </w:rPr>
+        <w:t>USE_THIS_TO_INSTALL_R_PACKAGES_InstallationScript-v</w:t>
+      </w:r>
+      <w:proofErr w:type="gramStart"/>
+      <w:r>
+        <w:rPr>
+          <w:rFonts w:asciiTheme="majorHAnsi" w:hAnsiTheme="majorHAnsi" w:cstheme="majorHAnsi"/>
+          <w:highlight w:val="yellow"/>
+          <w:u w:val="single"/>
+          <w:lang w:val="en-US"/>
+        </w:rPr>
+        <w:t>1.R</w:t>
+      </w:r>
+      <w:proofErr w:type="gramEnd"/>
+    </w:p>
+    <w:p>
+      <w:pPr>
+        <w:rPr>
+          <w:rFonts w:ascii="Courier New" w:hAnsi="Courier New" w:cs="Courier New"/>
+          <w:color w:val="2F5496" w:themeColor="accent1" w:themeShade="BF"/>
+          <w:lang w:val="en-US"/>
+        </w:rPr>
+      </w:pPr>
+      <w:r>
+        <w:rPr>
+          <w:rFonts w:asciiTheme="majorHAnsi" w:hAnsiTheme="majorHAnsi" w:cstheme="majorHAnsi"/>
+          <w:lang w:val="en-US"/>
+        </w:rPr>
+        <w:t>Then select the code and click ‘Run’</w:t>
+      </w:r>
+      <w:r>
+        <w:rPr>
+          <w:rFonts w:asciiTheme="majorHAnsi" w:hAnsiTheme="majorHAnsi" w:cstheme="majorHAnsi"/>
+          <w:lang w:val="en-US"/>
+        </w:rPr>
+        <w:t>.</w:t>
+      </w:r>
+    </w:p>
+    <w:p>
+      <w:pPr>
+        <w:rPr>
+          <w:rFonts w:asciiTheme="majorHAnsi" w:hAnsiTheme="majorHAnsi" w:cstheme="majorHAnsi"/>
+          <w:lang w:val="en-US"/>
+        </w:rPr>
+      </w:pPr>
+    </w:p>
+    <w:p>
+      <w:pPr>
+        <w:rPr>
+          <w:rFonts w:asciiTheme="majorHAnsi" w:hAnsiTheme="majorHAnsi" w:cstheme="majorHAnsi"/>
+          <w:lang w:val="en-US"/>
+        </w:rPr>
+      </w:pPr>
+    </w:p>
+    <w:p>
+      <w:pPr>
+        <w:rPr>
+          <w:rFonts w:asciiTheme="majorHAnsi" w:hAnsiTheme="majorHAnsi" w:cstheme="majorHAnsi"/>
+          <w:lang w:val="en-US"/>
+        </w:rPr>
+      </w:pPr>
+    </w:p>
+    <w:p>
+      <w:pPr>
+        <w:rPr>
+          <w:rFonts w:asciiTheme="majorHAnsi" w:hAnsiTheme="majorHAnsi" w:cstheme="majorHAnsi"/>
+          <w:lang w:val="en-US"/>
+        </w:rPr>
+      </w:pPr>
+    </w:p>
+    <w:p>
+      <w:pPr>
+        <w:pStyle w:val="PargrafodaLista"/>
+        <w:numPr>
+          <w:ilvl w:val="0"/>
+          <w:numId w:val="1"/>
+        </w:numPr>
+        <w:rPr>
+          <w:rFonts w:asciiTheme="majorHAnsi" w:hAnsiTheme="majorHAnsi" w:cstheme="majorHAnsi"/>
+          <w:b/>
+          <w:u w:val="single"/>
+          <w:lang w:val="en-US"/>
+        </w:rPr>
+      </w:pPr>
+      <w:r>
+        <w:rPr>
+          <w:rFonts w:asciiTheme="majorHAnsi" w:hAnsiTheme="majorHAnsi" w:cstheme="majorHAnsi"/>
+          <w:b/>
+          <w:u w:val="single"/>
+          <w:lang w:val="en-US"/>
+        </w:rPr>
+        <w:lastRenderedPageBreak/>
+        <w:t>Installing git version control system</w:t>
+      </w:r>
+    </w:p>
+    <w:p>
+      <w:pPr>
+        <w:ind w:left="360"/>
+        <w:rPr>
+          <w:rFonts w:asciiTheme="majorHAnsi" w:hAnsiTheme="majorHAnsi" w:cstheme="majorHAnsi"/>
+          <w:lang w:val="en-US"/>
+        </w:rPr>
+      </w:pPr>
+    </w:p>
+    <w:p>
+      <w:pPr>
+        <w:pStyle w:val="PargrafodaLista"/>
+        <w:numPr>
+          <w:ilvl w:val="0"/>
+          <w:numId w:val="2"/>
+        </w:numPr>
+        <w:rPr>
+          <w:rFonts w:asciiTheme="majorHAnsi" w:hAnsiTheme="majorHAnsi" w:cstheme="majorHAnsi"/>
+          <w:lang w:val="en-US"/>
+        </w:rPr>
+      </w:pPr>
+      <w:r>
+        <w:rPr>
+          <w:rFonts w:asciiTheme="majorHAnsi" w:hAnsiTheme="majorHAnsi" w:cstheme="majorHAnsi"/>
+          <w:lang w:val="en-US"/>
+        </w:rPr>
+        <w:t>Download and install Git for your operating system</w:t>
+      </w:r>
+      <w:r>
+        <w:rPr>
+          <w:rFonts w:asciiTheme="majorHAnsi" w:hAnsiTheme="majorHAnsi" w:cstheme="majorHAnsi"/>
+          <w:lang w:val="en-US"/>
+        </w:rPr>
+        <w:t xml:space="preserve"> from the following link</w:t>
+      </w:r>
+      <w:r>
+        <w:rPr>
+          <w:rFonts w:asciiTheme="majorHAnsi" w:hAnsiTheme="majorHAnsi" w:cstheme="majorHAnsi"/>
+          <w:lang w:val="en-US"/>
+        </w:rPr>
+        <w:t xml:space="preserve">: </w:t>
+      </w:r>
+    </w:p>
+    <w:p>
+      <w:pPr>
+        <w:pStyle w:val="PargrafodaLista"/>
+        <w:rPr>
+          <w:rFonts w:asciiTheme="majorHAnsi" w:hAnsiTheme="majorHAnsi" w:cstheme="majorHAnsi"/>
+          <w:lang w:val="en-US"/>
+        </w:rPr>
+      </w:pPr>
+      <w:hyperlink r:id="rId10" w:history="1">
         <w:r>
           <w:rPr>
             <w:rStyle w:val="Hiperligao"/>
             <w:rFonts w:asciiTheme="majorHAnsi" w:hAnsiTheme="majorHAnsi" w:cstheme="majorHAnsi"/>
             <w:lang w:val="en-US"/>
           </w:rPr>
-          <w:t>u</w:t>
-        </w:r>
-        <w:r>
-          <w:rPr>
-            <w:rStyle w:val="Hiperligao"/>
-            <w:rFonts w:asciiTheme="majorHAnsi" w:hAnsiTheme="majorHAnsi" w:cstheme="majorHAnsi"/>
-            <w:lang w:val="en-US"/>
-          </w:rPr>
-          <w:t>dio/download/#download</w:t>
+          <w:t>https://git-scm.com/downloads</w:t>
         </w:r>
       </w:hyperlink>
       <w:r>
@@ -747,128 +967,121 @@
     </w:p>
     <w:p>
       <w:pPr>
-        <w:rPr>
-          <w:rFonts w:asciiTheme="majorHAnsi" w:hAnsiTheme="majorHAnsi" w:cstheme="majorHAnsi"/>
-          <w:lang w:val="en-US"/>
-        </w:rPr>
-      </w:pPr>
-    </w:p>
-    <w:p>
-      <w:pPr>
-        <w:rPr>
-          <w:rFonts w:asciiTheme="majorHAnsi" w:hAnsiTheme="majorHAnsi" w:cstheme="majorHAnsi"/>
-          <w:lang w:val="en-US"/>
-        </w:rPr>
-      </w:pPr>
-      <w:r>
-        <w:rPr>
-          <w:rFonts w:asciiTheme="majorHAnsi" w:hAnsiTheme="majorHAnsi" w:cstheme="majorHAnsi"/>
-          <w:lang w:val="en-US"/>
-        </w:rPr>
-        <w:t xml:space="preserve">Open RStudio. </w:t>
-      </w:r>
-      <w:r>
-        <w:rPr>
-          <w:rFonts w:asciiTheme="majorHAnsi" w:hAnsiTheme="majorHAnsi" w:cstheme="majorHAnsi"/>
-          <w:lang w:val="en-US"/>
-        </w:rPr>
-        <w:t>O</w:t>
-      </w:r>
-      <w:r>
-        <w:rPr>
-          <w:rFonts w:asciiTheme="majorHAnsi" w:hAnsiTheme="majorHAnsi" w:cstheme="majorHAnsi"/>
-          <w:lang w:val="en-US"/>
-        </w:rPr>
-        <w:t>pen the following R script file in RStudio</w:t>
-      </w:r>
-      <w:r>
-        <w:rPr>
-          <w:rFonts w:asciiTheme="majorHAnsi" w:hAnsiTheme="majorHAnsi" w:cstheme="majorHAnsi"/>
-          <w:lang w:val="en-US"/>
-        </w:rPr>
-        <w:t xml:space="preserve"> (</w:t>
-      </w:r>
-      <w:r>
-        <w:rPr>
-          <w:rFonts w:asciiTheme="majorHAnsi" w:hAnsiTheme="majorHAnsi" w:cstheme="majorHAnsi"/>
-          <w:lang w:val="en-US"/>
-        </w:rPr>
-        <w:t>attached to this e-mail message</w:t>
-      </w:r>
-      <w:r>
-        <w:rPr>
-          <w:rFonts w:asciiTheme="majorHAnsi" w:hAnsiTheme="majorHAnsi" w:cstheme="majorHAnsi"/>
-          <w:lang w:val="en-US"/>
-        </w:rPr>
-        <w:t>)</w:t>
-      </w:r>
-      <w:r>
-        <w:rPr>
-          <w:rFonts w:asciiTheme="majorHAnsi" w:hAnsiTheme="majorHAnsi" w:cstheme="majorHAnsi"/>
-          <w:lang w:val="en-US"/>
-        </w:rPr>
-        <w:t xml:space="preserve">: </w:t>
-      </w:r>
-    </w:p>
-    <w:p>
-      <w:pPr>
-        <w:rPr>
-          <w:rFonts w:asciiTheme="majorHAnsi" w:hAnsiTheme="majorHAnsi" w:cstheme="majorHAnsi"/>
-          <w:u w:val="single"/>
-          <w:lang w:val="en-US"/>
-        </w:rPr>
-      </w:pPr>
-      <w:r>
-        <w:rPr>
-          <w:rFonts w:asciiTheme="majorHAnsi" w:hAnsiTheme="majorHAnsi" w:cstheme="majorHAnsi"/>
-          <w:highlight w:val="yellow"/>
-          <w:u w:val="single"/>
-          <w:lang w:val="en-US"/>
-        </w:rPr>
-        <w:t>USE_THIS_TO_INSTALL_R_PACKAGES_InstallationScript-v</w:t>
-      </w:r>
-      <w:proofErr w:type="gramStart"/>
-      <w:r>
-        <w:rPr>
-          <w:rFonts w:asciiTheme="majorHAnsi" w:hAnsiTheme="majorHAnsi" w:cstheme="majorHAnsi"/>
-          <w:highlight w:val="yellow"/>
-          <w:u w:val="single"/>
-          <w:lang w:val="en-US"/>
-        </w:rPr>
-        <w:t>1.R</w:t>
-      </w:r>
-      <w:proofErr w:type="gramEnd"/>
-    </w:p>
-    <w:p>
-      <w:pPr>
-        <w:rPr>
-          <w:rFonts w:ascii="Courier New" w:hAnsi="Courier New" w:cs="Courier New"/>
-          <w:color w:val="2F5496" w:themeColor="accent1" w:themeShade="BF"/>
-          <w:lang w:val="en-US"/>
-        </w:rPr>
-      </w:pPr>
-      <w:r>
-        <w:rPr>
-          <w:rFonts w:asciiTheme="majorHAnsi" w:hAnsiTheme="majorHAnsi" w:cstheme="majorHAnsi"/>
-          <w:lang w:val="en-US"/>
-        </w:rPr>
-        <w:t>Then select the code and click ‘Run’</w:t>
-      </w:r>
-      <w:r>
-        <w:rPr>
-          <w:rFonts w:asciiTheme="majorHAnsi" w:hAnsiTheme="majorHAnsi" w:cstheme="majorHAnsi"/>
-          <w:lang w:val="en-US"/>
-        </w:rPr>
-        <w:t>.</w:t>
-      </w:r>
-    </w:p>
-    <w:p>
-      <w:pPr>
-        <w:rPr>
-          <w:rFonts w:asciiTheme="majorHAnsi" w:hAnsiTheme="majorHAnsi" w:cstheme="majorHAnsi"/>
-          <w:lang w:val="en-US"/>
-        </w:rPr>
-      </w:pPr>
+        <w:pStyle w:val="PargrafodaLista"/>
+        <w:rPr>
+          <w:rFonts w:asciiTheme="majorHAnsi" w:hAnsiTheme="majorHAnsi" w:cstheme="majorHAnsi"/>
+          <w:lang w:val="en-US"/>
+        </w:rPr>
+      </w:pPr>
+    </w:p>
+    <w:p>
+      <w:pPr>
+        <w:pStyle w:val="PargrafodaLista"/>
+        <w:numPr>
+          <w:ilvl w:val="0"/>
+          <w:numId w:val="2"/>
+        </w:numPr>
+        <w:rPr>
+          <w:rFonts w:asciiTheme="majorHAnsi" w:hAnsiTheme="majorHAnsi" w:cstheme="majorHAnsi"/>
+          <w:lang w:val="en-US"/>
+        </w:rPr>
+      </w:pPr>
+      <w:r>
+        <w:rPr>
+          <w:rFonts w:asciiTheme="majorHAnsi" w:hAnsiTheme="majorHAnsi" w:cstheme="majorHAnsi"/>
+          <w:lang w:val="en-US"/>
+        </w:rPr>
+        <w:t xml:space="preserve">After installing the software, to download the course online repository, open the command line, change the target directory </w:t>
+      </w:r>
+      <w:r>
+        <w:rPr>
+          <w:rFonts w:asciiTheme="majorHAnsi" w:hAnsiTheme="majorHAnsi" w:cstheme="majorHAnsi"/>
+          <w:lang w:val="en-US"/>
+        </w:rPr>
+        <w:t xml:space="preserve">(where the course folder will be placed) </w:t>
+      </w:r>
+      <w:r>
+        <w:rPr>
+          <w:rFonts w:asciiTheme="majorHAnsi" w:hAnsiTheme="majorHAnsi" w:cstheme="majorHAnsi"/>
+          <w:lang w:val="en-US"/>
+        </w:rPr>
+        <w:t>and then enter the following command line:</w:t>
+      </w:r>
+    </w:p>
+    <w:p>
+      <w:pPr>
+        <w:pStyle w:val="PargrafodaLista"/>
+        <w:rPr>
+          <w:rFonts w:asciiTheme="majorHAnsi" w:hAnsiTheme="majorHAnsi" w:cstheme="majorHAnsi"/>
+          <w:lang w:val="en-US"/>
+        </w:rPr>
+      </w:pPr>
+    </w:p>
+    <w:p>
+      <w:pPr>
+        <w:pStyle w:val="PargrafodaLista"/>
+        <w:rPr>
+          <w:rFonts w:asciiTheme="majorHAnsi" w:hAnsiTheme="majorHAnsi" w:cstheme="majorHAnsi"/>
+          <w:b/>
+          <w:i/>
+          <w:lang w:val="en-US"/>
+        </w:rPr>
+      </w:pPr>
+      <w:r>
+        <w:rPr>
+          <w:rFonts w:asciiTheme="majorHAnsi" w:hAnsiTheme="majorHAnsi" w:cstheme="majorHAnsi"/>
+          <w:b/>
+          <w:i/>
+          <w:lang w:val="en-US"/>
+        </w:rPr>
+        <w:t xml:space="preserve">git clone </w:t>
+      </w:r>
+      <w:r>
+        <w:rPr>
+          <w:rFonts w:asciiTheme="majorHAnsi" w:hAnsiTheme="majorHAnsi" w:cstheme="majorHAnsi"/>
+          <w:b/>
+          <w:i/>
+          <w:lang w:val="en-US"/>
+        </w:rPr>
+        <w:t>https://github.com/cibio-ecochange/AdvancedCourse_ModsInvasionEco2019</w:t>
+      </w:r>
+    </w:p>
+    <w:p>
+      <w:pPr>
+        <w:pStyle w:val="PargrafodaLista"/>
+        <w:rPr>
+          <w:rFonts w:asciiTheme="majorHAnsi" w:hAnsiTheme="majorHAnsi" w:cstheme="majorHAnsi"/>
+          <w:b/>
+          <w:i/>
+          <w:lang w:val="en-US"/>
+        </w:rPr>
+      </w:pPr>
+    </w:p>
+    <w:p>
+      <w:pPr>
+        <w:pStyle w:val="PargrafodaLista"/>
+        <w:rPr>
+          <w:rFonts w:asciiTheme="majorHAnsi" w:hAnsiTheme="majorHAnsi" w:cstheme="majorHAnsi"/>
+          <w:lang w:val="en-US"/>
+        </w:rPr>
+      </w:pPr>
+      <w:r>
+        <w:rPr>
+          <w:rFonts w:asciiTheme="majorHAnsi" w:hAnsiTheme="majorHAnsi" w:cstheme="majorHAnsi"/>
+          <w:lang w:val="en-US"/>
+        </w:rPr>
+        <w:t>(this will take a while to conclude depending on the internet connection speed…)</w:t>
+      </w:r>
+    </w:p>
+    <w:p>
+      <w:pPr>
+        <w:rPr>
+          <w:rFonts w:asciiTheme="majorHAnsi" w:hAnsiTheme="majorHAnsi" w:cstheme="majorHAnsi"/>
+          <w:lang w:val="en-US"/>
+        </w:rPr>
+      </w:pPr>
+      <w:bookmarkStart w:id="0" w:name="_GoBack"/>
+      <w:bookmarkEnd w:id="0"/>
     </w:p>
     <w:p>
       <w:pPr>
@@ -915,7 +1128,7 @@
         </w:rPr>
         <w:t xml:space="preserve">João Gonçalves: </w:t>
       </w:r>
-      <w:hyperlink r:id="rId10" w:history="1">
+      <w:hyperlink r:id="rId11" w:history="1">
         <w:r>
           <w:rPr>
             <w:rStyle w:val="Hiperligao"/>

</xml_diff>